<commit_message>
new build link updated
</commit_message>
<xml_diff>
--- a/Dokumentáció/Záródolgozat ZeroGravity Varga Renátó.docx
+++ b/Dokumentáció/Záródolgozat ZeroGravity Varga Renátó.docx
@@ -1,6 +1,6 @@
 
 <file path=word/document.xml><?xml version="1.0" encoding="utf-8"?>
-<w:document xmlns:wpc="http://schemas.microsoft.com/office/word/2010/wordprocessingCanvas" xmlns:cx="http://schemas.microsoft.com/office/drawing/2014/chartex" xmlns:cx1="http://schemas.microsoft.com/office/drawing/2015/9/8/chartex" xmlns:cx2="http://schemas.microsoft.com/office/drawing/2015/10/21/chartex" xmlns:cx3="http://schemas.microsoft.com/office/drawing/2016/5/9/chartex" xmlns:cx4="http://schemas.microsoft.com/office/drawing/2016/5/10/chartex" xmlns:cx5="http://schemas.microsoft.com/office/drawing/2016/5/11/chartex" xmlns:cx6="http://schemas.microsoft.com/office/drawing/2016/5/12/chartex" xmlns:cx7="http://schemas.microsoft.com/office/drawing/2016/5/13/chartex" xmlns:cx8="http://schemas.microsoft.com/office/drawing/2016/5/14/chartex" xmlns:mc="http://schemas.openxmlformats.org/markup-compatibility/2006" xmlns:aink="http://schemas.microsoft.com/office/drawing/2016/ink" xmlns:am3d="http://schemas.microsoft.com/office/drawing/2017/model3d" xmlns:o="urn:schemas-microsoft-com:office:office" xmlns:oel="http://schemas.microsoft.com/office/2019/extlst" xmlns:r="http://schemas.openxmlformats.org/officeDocument/2006/relationships" xmlns:m="http://schemas.openxmlformats.org/officeDocument/2006/math" xmlns:v="urn:schemas-microsoft-com:vml" xmlns:wp14="http://schemas.microsoft.com/office/word/2010/wordprocessingDrawing" xmlns:wp="http://schemas.openxmlformats.org/drawingml/2006/wordprocessingDrawing" xmlns:w10="urn:schemas-microsoft-com:office:word" xmlns:w="http://schemas.openxmlformats.org/wordprocessingml/2006/main" xmlns:w14="http://schemas.microsoft.com/office/word/2010/wordml" xmlns:w15="http://schemas.microsoft.com/office/word/2012/wordml" xmlns:w16cex="http://schemas.microsoft.com/office/word/2018/wordml/cex" xmlns:w16cid="http://schemas.microsoft.com/office/word/2016/wordml/cid" xmlns:w16="http://schemas.microsoft.com/office/word/2018/wordml" xmlns:w16sdtdh="http://schemas.microsoft.com/office/word/2020/wordml/sdtdatahash" xmlns:w16se="http://schemas.microsoft.com/office/word/2015/wordml/symex" xmlns:wpg="http://schemas.microsoft.com/office/word/2010/wordprocessingGroup" xmlns:wpi="http://schemas.microsoft.com/office/word/2010/wordprocessingInk" xmlns:wne="http://schemas.microsoft.com/office/word/2006/wordml" xmlns:wps="http://schemas.microsoft.com/office/word/2010/wordprocessingShape" mc:Ignorable="w14 w15 w16se w16cid w16 w16cex w16sdtdh wp14">
+<w:document xmlns:wpc="http://schemas.microsoft.com/office/word/2010/wordprocessingCanvas" xmlns:cx="http://schemas.microsoft.com/office/drawing/2014/chartex" xmlns:cx1="http://schemas.microsoft.com/office/drawing/2015/9/8/chartex" xmlns:cx2="http://schemas.microsoft.com/office/drawing/2015/10/21/chartex" xmlns:cx3="http://schemas.microsoft.com/office/drawing/2016/5/9/chartex" xmlns:cx4="http://schemas.microsoft.com/office/drawing/2016/5/10/chartex" xmlns:cx5="http://schemas.microsoft.com/office/drawing/2016/5/11/chartex" xmlns:cx6="http://schemas.microsoft.com/office/drawing/2016/5/12/chartex" xmlns:cx7="http://schemas.microsoft.com/office/drawing/2016/5/13/chartex" xmlns:cx8="http://schemas.microsoft.com/office/drawing/2016/5/14/chartex" xmlns:mc="http://schemas.openxmlformats.org/markup-compatibility/2006" xmlns:aink="http://schemas.microsoft.com/office/drawing/2016/ink" xmlns:am3d="http://schemas.microsoft.com/office/drawing/2017/model3d" xmlns:o="urn:schemas-microsoft-com:office:office" xmlns:oel="http://schemas.microsoft.com/office/2019/extlst" xmlns:r="http://schemas.openxmlformats.org/officeDocument/2006/relationships" xmlns:m="http://schemas.openxmlformats.org/officeDocument/2006/math" xmlns:v="urn:schemas-microsoft-com:vml" xmlns:wp14="http://schemas.microsoft.com/office/word/2010/wordprocessingDrawing" xmlns:wp="http://schemas.openxmlformats.org/drawingml/2006/wordprocessingDrawing" xmlns:w10="urn:schemas-microsoft-com:office:word" xmlns:w="http://schemas.openxmlformats.org/wordprocessingml/2006/main" xmlns:w14="http://schemas.microsoft.com/office/word/2010/wordml" xmlns:w15="http://schemas.microsoft.com/office/word/2012/wordml" xmlns:w16cex="http://schemas.microsoft.com/office/word/2018/wordml/cex" xmlns:w16cid="http://schemas.microsoft.com/office/word/2016/wordml/cid" xmlns:w16="http://schemas.microsoft.com/office/word/2018/wordml" xmlns:w16du="http://schemas.microsoft.com/office/word/2023/wordml/word16du" xmlns:w16sdtdh="http://schemas.microsoft.com/office/word/2020/wordml/sdtdatahash" xmlns:w16se="http://schemas.microsoft.com/office/word/2015/wordml/symex" xmlns:wpg="http://schemas.microsoft.com/office/word/2010/wordprocessingGroup" xmlns:wpi="http://schemas.microsoft.com/office/word/2010/wordprocessingInk" xmlns:wne="http://schemas.microsoft.com/office/word/2006/wordml" xmlns:wps="http://schemas.microsoft.com/office/word/2010/wordprocessingShape" mc:Ignorable="w14 w15 w16se w16cid w16 w16cex w16sdtdh w16du wp14">
   <w:body>
     <w:p>
       <w:pPr>
@@ -359,7 +359,6 @@
         <w:t xml:space="preserve"> </w:t>
       </w:r>
       <w:proofErr w:type="spellStart"/>
-      <w:proofErr w:type="gramStart"/>
       <w:r>
         <w:rPr>
           <w:rFonts w:eastAsia="Garamond" w:cs="Times New Roman"/>
@@ -390,17 +389,7 @@
           <w:sz w:val="28"/>
           <w:szCs w:val="28"/>
         </w:rPr>
-        <w:t xml:space="preserve"> című</w:t>
-      </w:r>
-      <w:proofErr w:type="gramEnd"/>
-      <w:r>
-        <w:rPr>
-          <w:rFonts w:eastAsia="Garamond" w:cs="Times New Roman"/>
-          <w:color w:val="auto"/>
-          <w:sz w:val="28"/>
-          <w:szCs w:val="28"/>
-        </w:rPr>
-        <w:t xml:space="preserve"> záródolgozatomat (nyomtatott és elektronikus formában) a Bajai SZC </w:t>
+        <w:t xml:space="preserve"> című záródolgozatomat (nyomtatott és elektronikus formában) a Bajai SZC </w:t>
       </w:r>
       <w:proofErr w:type="spellStart"/>
       <w:r>
@@ -664,10 +653,10 @@
         <w:br w:type="page"/>
       </w:r>
     </w:p>
-    <w:bookmarkStart w:id="0" w:name="_Toc165287124" w:displacedByCustomXml="next"/>
-    <w:bookmarkStart w:id="1" w:name="_Toc164760922" w:displacedByCustomXml="next"/>
-    <w:bookmarkStart w:id="2" w:name="_Toc164679603" w:displacedByCustomXml="next"/>
-    <w:bookmarkStart w:id="3" w:name="_Toc164628941" w:displacedByCustomXml="next"/>
+    <w:bookmarkStart w:id="0" w:name="_Toc164628941" w:displacedByCustomXml="next"/>
+    <w:bookmarkStart w:id="1" w:name="_Toc164679603" w:displacedByCustomXml="next"/>
+    <w:bookmarkStart w:id="2" w:name="_Toc164760922" w:displacedByCustomXml="next"/>
+    <w:bookmarkStart w:id="3" w:name="_Toc165287124" w:displacedByCustomXml="next"/>
     <w:sdt>
       <w:sdtPr>
         <w:rPr>
@@ -4735,8 +4724,8 @@
         </w:rPr>
       </w:pPr>
       <w:bookmarkStart w:id="6" w:name="_Toc51092693"/>
-      <w:bookmarkStart w:id="7" w:name="_Toc51092661"/>
-      <w:bookmarkStart w:id="8" w:name="_Toc165287127"/>
+      <w:bookmarkStart w:id="7" w:name="_Toc165287127"/>
+      <w:bookmarkStart w:id="8" w:name="_Toc51092661"/>
       <w:r>
         <w:rPr>
           <w:rFonts w:ascii="Times New Roman" w:hAnsi="Times New Roman" w:cs="Times New Roman"/>
@@ -4748,7 +4737,7 @@
         <w:t>Felhasználói dokumentáció</w:t>
       </w:r>
       <w:bookmarkEnd w:id="6"/>
-      <w:bookmarkEnd w:id="8"/>
+      <w:bookmarkEnd w:id="7"/>
     </w:p>
     <w:p>
       <w:pPr>
@@ -6819,7 +6808,7 @@
         </w:rPr>
         <w:t>Fejlesztői dokumentáció</w:t>
       </w:r>
-      <w:bookmarkEnd w:id="7"/>
+      <w:bookmarkEnd w:id="8"/>
       <w:bookmarkEnd w:id="30"/>
     </w:p>
     <w:p>
@@ -10575,21 +10564,7 @@
         <w:rPr>
           <w:rFonts w:cs="Times New Roman"/>
         </w:rPr>
-        <w:t xml:space="preserve">Minden egyes teljesített szint után egy menü fogad </w:t>
-      </w:r>
-      <w:proofErr w:type="gramStart"/>
-      <w:r>
-        <w:rPr>
-          <w:rFonts w:cs="Times New Roman"/>
-        </w:rPr>
-        <w:t>minket</w:t>
-      </w:r>
-      <w:proofErr w:type="gramEnd"/>
-      <w:r>
-        <w:rPr>
-          <w:rFonts w:cs="Times New Roman"/>
-        </w:rPr>
-        <w:t xml:space="preserve"> ahonnan kiléphetünk a menübe, újrakezdhetjük a szintet, vagy, ami most nekünk érdekes, a következő szintre is léphetünk közvetlenül, ezzel folyamatossá téve a játékélményt. A szin</w:t>
+        <w:t>Minden egyes teljesített szint után egy menü fogad minket ahonnan kiléphetünk a menübe, újrakezdhetjük a szintet, vagy, ami most nekünk érdekes, a következő szintre is léphetünk közvetlenül, ezzel folyamatossá téve a játékélményt. A szin</w:t>
       </w:r>
       <w:r>
         <w:rPr>
@@ -10804,8 +10779,8 @@
           <w:szCs w:val="24"/>
         </w:rPr>
       </w:pPr>
-      <w:bookmarkStart w:id="64" w:name="_Hlk164612959"/>
-      <w:bookmarkStart w:id="65" w:name="_Toc165287157"/>
+      <w:bookmarkStart w:id="64" w:name="_Toc165287157"/>
+      <w:bookmarkStart w:id="65" w:name="_Hlk164612959"/>
       <w:r>
         <w:rPr>
           <w:rFonts w:ascii="Times New Roman" w:hAnsi="Times New Roman" w:cs="Times New Roman"/>
@@ -10829,9 +10804,9 @@
         </w:rPr>
         <w:t>Beállítások</w:t>
       </w:r>
-      <w:bookmarkEnd w:id="65"/>
-    </w:p>
-    <w:bookmarkEnd w:id="64"/>
+      <w:bookmarkEnd w:id="64"/>
+    </w:p>
+    <w:bookmarkEnd w:id="65"/>
     <w:p>
       <w:pPr>
         <w:ind w:firstLine="0"/>
@@ -11330,19 +11305,11 @@
         <w:t xml:space="preserve">A </w:t>
       </w:r>
       <w:proofErr w:type="spellStart"/>
-      <w:proofErr w:type="gramStart"/>
-      <w:r>
-        <w:rPr>
-          <w:rFonts w:cs="Times New Roman"/>
-        </w:rPr>
-        <w:t>controller.transform</w:t>
-      </w:r>
-      <w:proofErr w:type="gramEnd"/>
-      <w:r>
-        <w:rPr>
-          <w:rFonts w:cs="Times New Roman"/>
-        </w:rPr>
-        <w:t>.position.y</w:t>
+      <w:r>
+        <w:rPr>
+          <w:rFonts w:cs="Times New Roman"/>
+        </w:rPr>
+        <w:t>controller.transform.position.y</w:t>
       </w:r>
       <w:proofErr w:type="spellEnd"/>
       <w:r>
@@ -11396,8 +11363,8 @@
           <w:szCs w:val="24"/>
         </w:rPr>
       </w:pPr>
-      <w:bookmarkStart w:id="69" w:name="_Hlk164614874"/>
-      <w:bookmarkStart w:id="70" w:name="_Toc165287159"/>
+      <w:bookmarkStart w:id="69" w:name="_Toc165287159"/>
+      <w:bookmarkStart w:id="70" w:name="_Hlk164614874"/>
       <w:r>
         <w:rPr>
           <w:rFonts w:ascii="Times New Roman" w:hAnsi="Times New Roman" w:cs="Times New Roman"/>
@@ -11421,9 +11388,9 @@
         </w:rPr>
         <w:t>Karakter kinézetének változtatása</w:t>
       </w:r>
-      <w:bookmarkEnd w:id="70"/>
-    </w:p>
-    <w:bookmarkEnd w:id="69"/>
+      <w:bookmarkEnd w:id="69"/>
+    </w:p>
+    <w:bookmarkEnd w:id="70"/>
     <w:p>
       <w:pPr>
         <w:ind w:firstLine="0"/>
@@ -11477,7 +11444,6 @@
         <w:t xml:space="preserve">A jobb oldalon található kódrészletben a piros színre vonatkozó eljárást láthatjuk, a színváltoztatásnál a karakternek a materialját, avagy a karakter anyagának színét változtatjuk, és nem egy új vagy meglévő karakterre cseréljük le a meglévőt. A </w:t>
       </w:r>
       <w:proofErr w:type="spellStart"/>
-      <w:proofErr w:type="gramStart"/>
       <w:r>
         <w:rPr>
           <w:rFonts w:cs="Times New Roman"/>
@@ -11485,7 +11451,6 @@
         <w:t>material.color</w:t>
       </w:r>
       <w:proofErr w:type="spellEnd"/>
-      <w:proofErr w:type="gramEnd"/>
       <w:r>
         <w:rPr>
           <w:rFonts w:cs="Times New Roman"/>
@@ -11624,15 +11589,7 @@
         <w:fldChar w:fldCharType="end"/>
       </w:r>
       <w:r>
-        <w:t xml:space="preserve">. ábra A </w:t>
-      </w:r>
-      <w:proofErr w:type="gramStart"/>
-      <w:r>
-        <w:t>ciklus</w:t>
-      </w:r>
-      <w:proofErr w:type="gramEnd"/>
-      <w:r>
-        <w:t xml:space="preserve"> amivel változtatni tudjuk a karakterszínt</w:t>
+        <w:t>. ábra A ciklus amivel változtatni tudjuk a karakterszínt</w:t>
       </w:r>
       <w:bookmarkEnd w:id="71"/>
     </w:p>
@@ -12158,21 +12115,7 @@
         <w:rPr>
           <w:rFonts w:cs="Times New Roman"/>
         </w:rPr>
-        <w:t xml:space="preserve">egy elágazás található, itt vizsgáljuk meg, hogy a játékos korábban mennyi idő alatt teljesítette a kihívás játékmódot, pontosabban azt, hogy ez az érték </w:t>
-      </w:r>
-      <w:proofErr w:type="gramStart"/>
-      <w:r>
-        <w:rPr>
-          <w:rFonts w:cs="Times New Roman"/>
-        </w:rPr>
-        <w:t>nagyobb-e</w:t>
-      </w:r>
-      <w:proofErr w:type="gramEnd"/>
-      <w:r>
-        <w:rPr>
-          <w:rFonts w:cs="Times New Roman"/>
-        </w:rPr>
-        <w:t xml:space="preserve"> mint az aktuálisan teljesített idő. Ha az aktuálisan teljesített idő kisebb</w:t>
+        <w:t>egy elágazás található, itt vizsgáljuk meg, hogy a játékos korábban mennyi idő alatt teljesítette a kihívás játékmódot, pontosabban azt, hogy ez az érték nagyobb-e mint az aktuálisan teljesített idő. Ha az aktuálisan teljesített idő kisebb</w:t>
       </w:r>
       <w:r>
         <w:rPr>
@@ -12275,13 +12218,7 @@
         <w:rPr>
           <w:rFonts w:cs="Times New Roman"/>
         </w:rPr>
-        <w:t xml:space="preserve"> indításához szükséges fájlok.</w:t>
-      </w:r>
-      <w:r>
-        <w:rPr>
-          <w:rFonts w:cs="Times New Roman"/>
-        </w:rPr>
-        <w:t xml:space="preserve"> </w:t>
+        <w:t xml:space="preserve"> indításához szükséges fájlok. </w:t>
       </w:r>
     </w:p>
     <w:p>
@@ -12321,17 +12258,13 @@
         <w:pStyle w:val="Listaszerbekezds"/>
         <w:spacing w:after="240"/>
         <w:ind w:left="0" w:firstLine="0"/>
-        <w:rPr>
-          <w:rFonts w:cs="Times New Roman"/>
-        </w:rPr>
       </w:pPr>
       <w:hyperlink r:id="rId34" w:history="1">
         <w:r>
           <w:rPr>
             <w:rStyle w:val="Hiperhivatkozs"/>
-            <w:rFonts w:cs="Times New Roman"/>
-          </w:rPr>
-          <w:t>https://mega.nz/file/ZGUGgIIZ#0L-ZhDfbyWYha_fNbw2uQKx8LbTJWdMwnzzK-bobCI8</w:t>
+          </w:rPr>
+          <w:t>https://mega.nz/file/AHkXwBSB#NwLueto28DBEIIYX7j8-s_ZpychnUG3xpF1x93XRePk</w:t>
         </w:r>
       </w:hyperlink>
     </w:p>
@@ -13346,13 +13279,7 @@
         <w:rPr>
           <w:rFonts w:cs="Times New Roman"/>
         </w:rPr>
-        <w:t xml:space="preserve"> </w:t>
-      </w:r>
-      <w:r>
-        <w:rPr>
-          <w:rFonts w:cs="Times New Roman"/>
-        </w:rPr>
-        <w:t>növelni</w:t>
+        <w:t xml:space="preserve"> növelni</w:t>
       </w:r>
       <w:r>
         <w:rPr>
@@ -15734,7 +15661,6 @@
         <w:t xml:space="preserve"> Game </w:t>
       </w:r>
       <w:proofErr w:type="spellStart"/>
-      <w:proofErr w:type="gramStart"/>
       <w:r>
         <w:rPr>
           <w:rFonts w:cs="Times New Roman"/>
@@ -15770,7 +15696,6 @@
         <w:t>How</w:t>
       </w:r>
       <w:proofErr w:type="spellEnd"/>
-      <w:proofErr w:type="gramEnd"/>
       <w:r>
         <w:rPr>
           <w:rFonts w:cs="Times New Roman"/>
@@ -15923,16 +15848,7 @@
           <w:bCs/>
           <w:color w:val="auto"/>
         </w:rPr>
-        <w:t xml:space="preserve"> </w:t>
-      </w:r>
-      <w:proofErr w:type="gramStart"/>
-      <w:r>
-        <w:rPr>
-          <w:rFonts w:cs="Times New Roman"/>
-          <w:bCs/>
-          <w:color w:val="auto"/>
-        </w:rPr>
-        <w:t>Leonardo</w:t>
+        <w:t xml:space="preserve"> Leonardo</w:t>
       </w:r>
       <w:r>
         <w:rPr>
@@ -15947,15 +15863,7 @@
           <w:rFonts w:cs="Times New Roman"/>
           <w:bCs/>
         </w:rPr>
-        <w:t>SAVE</w:t>
-      </w:r>
-      <w:proofErr w:type="gramEnd"/>
-      <w:r>
-        <w:rPr>
-          <w:rFonts w:cs="Times New Roman"/>
-          <w:bCs/>
-        </w:rPr>
-        <w:t xml:space="preserve"> game DATA </w:t>
+        <w:t xml:space="preserve">SAVE game DATA </w:t>
       </w:r>
       <w:proofErr w:type="spellStart"/>
       <w:r>
@@ -17510,7 +17418,7 @@
 </file>
 
 <file path=word/endnotes.xml><?xml version="1.0" encoding="utf-8"?>
-<w:endnotes xmlns:wpc="http://schemas.microsoft.com/office/word/2010/wordprocessingCanvas" xmlns:cx="http://schemas.microsoft.com/office/drawing/2014/chartex" xmlns:cx1="http://schemas.microsoft.com/office/drawing/2015/9/8/chartex" xmlns:cx2="http://schemas.microsoft.com/office/drawing/2015/10/21/chartex" xmlns:cx3="http://schemas.microsoft.com/office/drawing/2016/5/9/chartex" xmlns:cx4="http://schemas.microsoft.com/office/drawing/2016/5/10/chartex" xmlns:cx5="http://schemas.microsoft.com/office/drawing/2016/5/11/chartex" xmlns:cx6="http://schemas.microsoft.com/office/drawing/2016/5/12/chartex" xmlns:cx7="http://schemas.microsoft.com/office/drawing/2016/5/13/chartex" xmlns:cx8="http://schemas.microsoft.com/office/drawing/2016/5/14/chartex" xmlns:mc="http://schemas.openxmlformats.org/markup-compatibility/2006" xmlns:aink="http://schemas.microsoft.com/office/drawing/2016/ink" xmlns:am3d="http://schemas.microsoft.com/office/drawing/2017/model3d" xmlns:o="urn:schemas-microsoft-com:office:office" xmlns:oel="http://schemas.microsoft.com/office/2019/extlst" xmlns:r="http://schemas.openxmlformats.org/officeDocument/2006/relationships" xmlns:m="http://schemas.openxmlformats.org/officeDocument/2006/math" xmlns:v="urn:schemas-microsoft-com:vml" xmlns:wp14="http://schemas.microsoft.com/office/word/2010/wordprocessingDrawing" xmlns:wp="http://schemas.openxmlformats.org/drawingml/2006/wordprocessingDrawing" xmlns:w10="urn:schemas-microsoft-com:office:word" xmlns:w="http://schemas.openxmlformats.org/wordprocessingml/2006/main" xmlns:w14="http://schemas.microsoft.com/office/word/2010/wordml" xmlns:w15="http://schemas.microsoft.com/office/word/2012/wordml" xmlns:w16cex="http://schemas.microsoft.com/office/word/2018/wordml/cex" xmlns:w16cid="http://schemas.microsoft.com/office/word/2016/wordml/cid" xmlns:w16="http://schemas.microsoft.com/office/word/2018/wordml" xmlns:w16sdtdh="http://schemas.microsoft.com/office/word/2020/wordml/sdtdatahash" xmlns:w16se="http://schemas.microsoft.com/office/word/2015/wordml/symex" xmlns:wpg="http://schemas.microsoft.com/office/word/2010/wordprocessingGroup" xmlns:wpi="http://schemas.microsoft.com/office/word/2010/wordprocessingInk" xmlns:wne="http://schemas.microsoft.com/office/word/2006/wordml" xmlns:wps="http://schemas.microsoft.com/office/word/2010/wordprocessingShape" mc:Ignorable="w14 w15 w16se w16cid w16 w16cex w16sdtdh wp14">
+<w:endnotes xmlns:wpc="http://schemas.microsoft.com/office/word/2010/wordprocessingCanvas" xmlns:cx="http://schemas.microsoft.com/office/drawing/2014/chartex" xmlns:cx1="http://schemas.microsoft.com/office/drawing/2015/9/8/chartex" xmlns:cx2="http://schemas.microsoft.com/office/drawing/2015/10/21/chartex" xmlns:cx3="http://schemas.microsoft.com/office/drawing/2016/5/9/chartex" xmlns:cx4="http://schemas.microsoft.com/office/drawing/2016/5/10/chartex" xmlns:cx5="http://schemas.microsoft.com/office/drawing/2016/5/11/chartex" xmlns:cx6="http://schemas.microsoft.com/office/drawing/2016/5/12/chartex" xmlns:cx7="http://schemas.microsoft.com/office/drawing/2016/5/13/chartex" xmlns:cx8="http://schemas.microsoft.com/office/drawing/2016/5/14/chartex" xmlns:mc="http://schemas.openxmlformats.org/markup-compatibility/2006" xmlns:aink="http://schemas.microsoft.com/office/drawing/2016/ink" xmlns:am3d="http://schemas.microsoft.com/office/drawing/2017/model3d" xmlns:o="urn:schemas-microsoft-com:office:office" xmlns:oel="http://schemas.microsoft.com/office/2019/extlst" xmlns:r="http://schemas.openxmlformats.org/officeDocument/2006/relationships" xmlns:m="http://schemas.openxmlformats.org/officeDocument/2006/math" xmlns:v="urn:schemas-microsoft-com:vml" xmlns:wp14="http://schemas.microsoft.com/office/word/2010/wordprocessingDrawing" xmlns:wp="http://schemas.openxmlformats.org/drawingml/2006/wordprocessingDrawing" xmlns:w10="urn:schemas-microsoft-com:office:word" xmlns:w="http://schemas.openxmlformats.org/wordprocessingml/2006/main" xmlns:w14="http://schemas.microsoft.com/office/word/2010/wordml" xmlns:w15="http://schemas.microsoft.com/office/word/2012/wordml" xmlns:w16cex="http://schemas.microsoft.com/office/word/2018/wordml/cex" xmlns:w16cid="http://schemas.microsoft.com/office/word/2016/wordml/cid" xmlns:w16="http://schemas.microsoft.com/office/word/2018/wordml" xmlns:w16du="http://schemas.microsoft.com/office/word/2023/wordml/word16du" xmlns:w16sdtdh="http://schemas.microsoft.com/office/word/2020/wordml/sdtdatahash" xmlns:w16se="http://schemas.microsoft.com/office/word/2015/wordml/symex" xmlns:wpg="http://schemas.microsoft.com/office/word/2010/wordprocessingGroup" xmlns:wpi="http://schemas.microsoft.com/office/word/2010/wordprocessingInk" xmlns:wne="http://schemas.microsoft.com/office/word/2006/wordml" xmlns:wps="http://schemas.microsoft.com/office/word/2010/wordprocessingShape" mc:Ignorable="w14 w15 w16se w16cid w16 w16cex w16sdtdh w16du wp14">
   <w:endnote w:type="separator" w:id="-1">
     <w:p>
       <w:pPr>
@@ -17535,7 +17443,7 @@
 </file>
 
 <file path=word/footer1.xml><?xml version="1.0" encoding="utf-8"?>
-<w:ftr xmlns:wpc="http://schemas.microsoft.com/office/word/2010/wordprocessingCanvas" xmlns:cx="http://schemas.microsoft.com/office/drawing/2014/chartex" xmlns:cx1="http://schemas.microsoft.com/office/drawing/2015/9/8/chartex" xmlns:cx2="http://schemas.microsoft.com/office/drawing/2015/10/21/chartex" xmlns:cx3="http://schemas.microsoft.com/office/drawing/2016/5/9/chartex" xmlns:cx4="http://schemas.microsoft.com/office/drawing/2016/5/10/chartex" xmlns:cx5="http://schemas.microsoft.com/office/drawing/2016/5/11/chartex" xmlns:cx6="http://schemas.microsoft.com/office/drawing/2016/5/12/chartex" xmlns:cx7="http://schemas.microsoft.com/office/drawing/2016/5/13/chartex" xmlns:cx8="http://schemas.microsoft.com/office/drawing/2016/5/14/chartex" xmlns:mc="http://schemas.openxmlformats.org/markup-compatibility/2006" xmlns:aink="http://schemas.microsoft.com/office/drawing/2016/ink" xmlns:am3d="http://schemas.microsoft.com/office/drawing/2017/model3d" xmlns:o="urn:schemas-microsoft-com:office:office" xmlns:oel="http://schemas.microsoft.com/office/2019/extlst" xmlns:r="http://schemas.openxmlformats.org/officeDocument/2006/relationships" xmlns:m="http://schemas.openxmlformats.org/officeDocument/2006/math" xmlns:v="urn:schemas-microsoft-com:vml" xmlns:wp14="http://schemas.microsoft.com/office/word/2010/wordprocessingDrawing" xmlns:wp="http://schemas.openxmlformats.org/drawingml/2006/wordprocessingDrawing" xmlns:w10="urn:schemas-microsoft-com:office:word" xmlns:w="http://schemas.openxmlformats.org/wordprocessingml/2006/main" xmlns:w14="http://schemas.microsoft.com/office/word/2010/wordml" xmlns:w15="http://schemas.microsoft.com/office/word/2012/wordml" xmlns:w16cex="http://schemas.microsoft.com/office/word/2018/wordml/cex" xmlns:w16cid="http://schemas.microsoft.com/office/word/2016/wordml/cid" xmlns:w16="http://schemas.microsoft.com/office/word/2018/wordml" xmlns:w16sdtdh="http://schemas.microsoft.com/office/word/2020/wordml/sdtdatahash" xmlns:w16se="http://schemas.microsoft.com/office/word/2015/wordml/symex" xmlns:wpg="http://schemas.microsoft.com/office/word/2010/wordprocessingGroup" xmlns:wpi="http://schemas.microsoft.com/office/word/2010/wordprocessingInk" xmlns:wne="http://schemas.microsoft.com/office/word/2006/wordml" xmlns:wps="http://schemas.microsoft.com/office/word/2010/wordprocessingShape" mc:Ignorable="w14 w15 w16se w16cid w16 w16cex w16sdtdh wp14">
+<w:ftr xmlns:wpc="http://schemas.microsoft.com/office/word/2010/wordprocessingCanvas" xmlns:cx="http://schemas.microsoft.com/office/drawing/2014/chartex" xmlns:cx1="http://schemas.microsoft.com/office/drawing/2015/9/8/chartex" xmlns:cx2="http://schemas.microsoft.com/office/drawing/2015/10/21/chartex" xmlns:cx3="http://schemas.microsoft.com/office/drawing/2016/5/9/chartex" xmlns:cx4="http://schemas.microsoft.com/office/drawing/2016/5/10/chartex" xmlns:cx5="http://schemas.microsoft.com/office/drawing/2016/5/11/chartex" xmlns:cx6="http://schemas.microsoft.com/office/drawing/2016/5/12/chartex" xmlns:cx7="http://schemas.microsoft.com/office/drawing/2016/5/13/chartex" xmlns:cx8="http://schemas.microsoft.com/office/drawing/2016/5/14/chartex" xmlns:mc="http://schemas.openxmlformats.org/markup-compatibility/2006" xmlns:aink="http://schemas.microsoft.com/office/drawing/2016/ink" xmlns:am3d="http://schemas.microsoft.com/office/drawing/2017/model3d" xmlns:o="urn:schemas-microsoft-com:office:office" xmlns:oel="http://schemas.microsoft.com/office/2019/extlst" xmlns:r="http://schemas.openxmlformats.org/officeDocument/2006/relationships" xmlns:m="http://schemas.openxmlformats.org/officeDocument/2006/math" xmlns:v="urn:schemas-microsoft-com:vml" xmlns:wp14="http://schemas.microsoft.com/office/word/2010/wordprocessingDrawing" xmlns:wp="http://schemas.openxmlformats.org/drawingml/2006/wordprocessingDrawing" xmlns:w10="urn:schemas-microsoft-com:office:word" xmlns:w="http://schemas.openxmlformats.org/wordprocessingml/2006/main" xmlns:w14="http://schemas.microsoft.com/office/word/2010/wordml" xmlns:w15="http://schemas.microsoft.com/office/word/2012/wordml" xmlns:w16cex="http://schemas.microsoft.com/office/word/2018/wordml/cex" xmlns:w16cid="http://schemas.microsoft.com/office/word/2016/wordml/cid" xmlns:w16="http://schemas.microsoft.com/office/word/2018/wordml" xmlns:w16du="http://schemas.microsoft.com/office/word/2023/wordml/word16du" xmlns:w16sdtdh="http://schemas.microsoft.com/office/word/2020/wordml/sdtdatahash" xmlns:w16se="http://schemas.microsoft.com/office/word/2015/wordml/symex" xmlns:wpg="http://schemas.microsoft.com/office/word/2010/wordprocessingGroup" xmlns:wpi="http://schemas.microsoft.com/office/word/2010/wordprocessingInk" xmlns:wne="http://schemas.microsoft.com/office/word/2006/wordml" xmlns:wps="http://schemas.microsoft.com/office/word/2010/wordprocessingShape" mc:Ignorable="w14 w15 w16se w16cid w16 w16cex w16sdtdh w16du wp14">
   <w:p>
     <w:pPr>
       <w:pStyle w:val="llb"/>
@@ -17581,7 +17489,7 @@
 </file>
 
 <file path=word/footnotes.xml><?xml version="1.0" encoding="utf-8"?>
-<w:footnotes xmlns:wpc="http://schemas.microsoft.com/office/word/2010/wordprocessingCanvas" xmlns:cx="http://schemas.microsoft.com/office/drawing/2014/chartex" xmlns:cx1="http://schemas.microsoft.com/office/drawing/2015/9/8/chartex" xmlns:cx2="http://schemas.microsoft.com/office/drawing/2015/10/21/chartex" xmlns:cx3="http://schemas.microsoft.com/office/drawing/2016/5/9/chartex" xmlns:cx4="http://schemas.microsoft.com/office/drawing/2016/5/10/chartex" xmlns:cx5="http://schemas.microsoft.com/office/drawing/2016/5/11/chartex" xmlns:cx6="http://schemas.microsoft.com/office/drawing/2016/5/12/chartex" xmlns:cx7="http://schemas.microsoft.com/office/drawing/2016/5/13/chartex" xmlns:cx8="http://schemas.microsoft.com/office/drawing/2016/5/14/chartex" xmlns:mc="http://schemas.openxmlformats.org/markup-compatibility/2006" xmlns:aink="http://schemas.microsoft.com/office/drawing/2016/ink" xmlns:am3d="http://schemas.microsoft.com/office/drawing/2017/model3d" xmlns:o="urn:schemas-microsoft-com:office:office" xmlns:oel="http://schemas.microsoft.com/office/2019/extlst" xmlns:r="http://schemas.openxmlformats.org/officeDocument/2006/relationships" xmlns:m="http://schemas.openxmlformats.org/officeDocument/2006/math" xmlns:v="urn:schemas-microsoft-com:vml" xmlns:wp14="http://schemas.microsoft.com/office/word/2010/wordprocessingDrawing" xmlns:wp="http://schemas.openxmlformats.org/drawingml/2006/wordprocessingDrawing" xmlns:w10="urn:schemas-microsoft-com:office:word" xmlns:w="http://schemas.openxmlformats.org/wordprocessingml/2006/main" xmlns:w14="http://schemas.microsoft.com/office/word/2010/wordml" xmlns:w15="http://schemas.microsoft.com/office/word/2012/wordml" xmlns:w16cex="http://schemas.microsoft.com/office/word/2018/wordml/cex" xmlns:w16cid="http://schemas.microsoft.com/office/word/2016/wordml/cid" xmlns:w16="http://schemas.microsoft.com/office/word/2018/wordml" xmlns:w16sdtdh="http://schemas.microsoft.com/office/word/2020/wordml/sdtdatahash" xmlns:w16se="http://schemas.microsoft.com/office/word/2015/wordml/symex" xmlns:wpg="http://schemas.microsoft.com/office/word/2010/wordprocessingGroup" xmlns:wpi="http://schemas.microsoft.com/office/word/2010/wordprocessingInk" xmlns:wne="http://schemas.microsoft.com/office/word/2006/wordml" xmlns:wps="http://schemas.microsoft.com/office/word/2010/wordprocessingShape" mc:Ignorable="w14 w15 w16se w16cid w16 w16cex w16sdtdh wp14">
+<w:footnotes xmlns:wpc="http://schemas.microsoft.com/office/word/2010/wordprocessingCanvas" xmlns:cx="http://schemas.microsoft.com/office/drawing/2014/chartex" xmlns:cx1="http://schemas.microsoft.com/office/drawing/2015/9/8/chartex" xmlns:cx2="http://schemas.microsoft.com/office/drawing/2015/10/21/chartex" xmlns:cx3="http://schemas.microsoft.com/office/drawing/2016/5/9/chartex" xmlns:cx4="http://schemas.microsoft.com/office/drawing/2016/5/10/chartex" xmlns:cx5="http://schemas.microsoft.com/office/drawing/2016/5/11/chartex" xmlns:cx6="http://schemas.microsoft.com/office/drawing/2016/5/12/chartex" xmlns:cx7="http://schemas.microsoft.com/office/drawing/2016/5/13/chartex" xmlns:cx8="http://schemas.microsoft.com/office/drawing/2016/5/14/chartex" xmlns:mc="http://schemas.openxmlformats.org/markup-compatibility/2006" xmlns:aink="http://schemas.microsoft.com/office/drawing/2016/ink" xmlns:am3d="http://schemas.microsoft.com/office/drawing/2017/model3d" xmlns:o="urn:schemas-microsoft-com:office:office" xmlns:oel="http://schemas.microsoft.com/office/2019/extlst" xmlns:r="http://schemas.openxmlformats.org/officeDocument/2006/relationships" xmlns:m="http://schemas.openxmlformats.org/officeDocument/2006/math" xmlns:v="urn:schemas-microsoft-com:vml" xmlns:wp14="http://schemas.microsoft.com/office/word/2010/wordprocessingDrawing" xmlns:wp="http://schemas.openxmlformats.org/drawingml/2006/wordprocessingDrawing" xmlns:w10="urn:schemas-microsoft-com:office:word" xmlns:w="http://schemas.openxmlformats.org/wordprocessingml/2006/main" xmlns:w14="http://schemas.microsoft.com/office/word/2010/wordml" xmlns:w15="http://schemas.microsoft.com/office/word/2012/wordml" xmlns:w16cex="http://schemas.microsoft.com/office/word/2018/wordml/cex" xmlns:w16cid="http://schemas.microsoft.com/office/word/2016/wordml/cid" xmlns:w16="http://schemas.microsoft.com/office/word/2018/wordml" xmlns:w16du="http://schemas.microsoft.com/office/word/2023/wordml/word16du" xmlns:w16sdtdh="http://schemas.microsoft.com/office/word/2020/wordml/sdtdatahash" xmlns:w16se="http://schemas.microsoft.com/office/word/2015/wordml/symex" xmlns:wpg="http://schemas.microsoft.com/office/word/2010/wordprocessingGroup" xmlns:wpi="http://schemas.microsoft.com/office/word/2010/wordprocessingInk" xmlns:wne="http://schemas.microsoft.com/office/word/2006/wordml" xmlns:wps="http://schemas.microsoft.com/office/word/2010/wordprocessingShape" mc:Ignorable="w14 w15 w16se w16cid w16 w16cex w16sdtdh w16du wp14">
   <w:footnote w:type="separator" w:id="-1">
     <w:p>
       <w:pPr>
@@ -17650,21 +17558,8 @@
       <w:r>
         <w:t xml:space="preserve"> </w:t>
       </w:r>
-      <w:proofErr w:type="spellStart"/>
-      <w:r>
-        <w:t>Rage</w:t>
-      </w:r>
-      <w:proofErr w:type="spellEnd"/>
-      <w:r>
-        <w:t xml:space="preserve"> Game jelentése: A </w:t>
-      </w:r>
-      <w:proofErr w:type="spellStart"/>
-      <w:r>
-        <w:t>Rage</w:t>
-      </w:r>
-      <w:proofErr w:type="spellEnd"/>
-      <w:r>
-        <w:t xml:space="preserve"> Game egy jól ismert jelző, amit azokra a játékokra használnak, ahol a játékos valamiféle komoly akadályba/nehézségbe ütközik a célja felé vezető úton, ami frusztrációhoz és idegességhez vezethet.</w:t>
+      <w:r>
+        <w:t>Rage Game jelentése: A Rage Game egy jól ismert jelző, amit azokra a játékokra használnak, ahol a játékos valamiféle komoly akadályba/nehézségbe ütközik a célja felé vezető úton, ami frusztrációhoz és idegességhez vezethet.</w:t>
       </w:r>
     </w:p>
     <w:p>
@@ -17868,7 +17763,7 @@
 </file>
 
 <file path=word/numbering.xml><?xml version="1.0" encoding="utf-8"?>
-<w:numbering xmlns:wpc="http://schemas.microsoft.com/office/word/2010/wordprocessingCanvas" xmlns:cx="http://schemas.microsoft.com/office/drawing/2014/chartex" xmlns:cx1="http://schemas.microsoft.com/office/drawing/2015/9/8/chartex" xmlns:cx2="http://schemas.microsoft.com/office/drawing/2015/10/21/chartex" xmlns:cx3="http://schemas.microsoft.com/office/drawing/2016/5/9/chartex" xmlns:cx4="http://schemas.microsoft.com/office/drawing/2016/5/10/chartex" xmlns:cx5="http://schemas.microsoft.com/office/drawing/2016/5/11/chartex" xmlns:cx6="http://schemas.microsoft.com/office/drawing/2016/5/12/chartex" xmlns:cx7="http://schemas.microsoft.com/office/drawing/2016/5/13/chartex" xmlns:cx8="http://schemas.microsoft.com/office/drawing/2016/5/14/chartex" xmlns:mc="http://schemas.openxmlformats.org/markup-compatibility/2006" xmlns:aink="http://schemas.microsoft.com/office/drawing/2016/ink" xmlns:am3d="http://schemas.microsoft.com/office/drawing/2017/model3d" xmlns:o="urn:schemas-microsoft-com:office:office" xmlns:oel="http://schemas.microsoft.com/office/2019/extlst" xmlns:r="http://schemas.openxmlformats.org/officeDocument/2006/relationships" xmlns:m="http://schemas.openxmlformats.org/officeDocument/2006/math" xmlns:v="urn:schemas-microsoft-com:vml" xmlns:wp14="http://schemas.microsoft.com/office/word/2010/wordprocessingDrawing" xmlns:wp="http://schemas.openxmlformats.org/drawingml/2006/wordprocessingDrawing" xmlns:w10="urn:schemas-microsoft-com:office:word" xmlns:w="http://schemas.openxmlformats.org/wordprocessingml/2006/main" xmlns:w14="http://schemas.microsoft.com/office/word/2010/wordml" xmlns:w15="http://schemas.microsoft.com/office/word/2012/wordml" xmlns:w16cex="http://schemas.microsoft.com/office/word/2018/wordml/cex" xmlns:w16cid="http://schemas.microsoft.com/office/word/2016/wordml/cid" xmlns:w16="http://schemas.microsoft.com/office/word/2018/wordml" xmlns:w16sdtdh="http://schemas.microsoft.com/office/word/2020/wordml/sdtdatahash" xmlns:w16se="http://schemas.microsoft.com/office/word/2015/wordml/symex" xmlns:wpg="http://schemas.microsoft.com/office/word/2010/wordprocessingGroup" xmlns:wpi="http://schemas.microsoft.com/office/word/2010/wordprocessingInk" xmlns:wne="http://schemas.microsoft.com/office/word/2006/wordml" xmlns:wps="http://schemas.microsoft.com/office/word/2010/wordprocessingShape" mc:Ignorable="w14 w15 w16se w16cid w16 w16cex w16sdtdh wp14">
+<w:numbering xmlns:wpc="http://schemas.microsoft.com/office/word/2010/wordprocessingCanvas" xmlns:cx="http://schemas.microsoft.com/office/drawing/2014/chartex" xmlns:cx1="http://schemas.microsoft.com/office/drawing/2015/9/8/chartex" xmlns:cx2="http://schemas.microsoft.com/office/drawing/2015/10/21/chartex" xmlns:cx3="http://schemas.microsoft.com/office/drawing/2016/5/9/chartex" xmlns:cx4="http://schemas.microsoft.com/office/drawing/2016/5/10/chartex" xmlns:cx5="http://schemas.microsoft.com/office/drawing/2016/5/11/chartex" xmlns:cx6="http://schemas.microsoft.com/office/drawing/2016/5/12/chartex" xmlns:cx7="http://schemas.microsoft.com/office/drawing/2016/5/13/chartex" xmlns:cx8="http://schemas.microsoft.com/office/drawing/2016/5/14/chartex" xmlns:mc="http://schemas.openxmlformats.org/markup-compatibility/2006" xmlns:aink="http://schemas.microsoft.com/office/drawing/2016/ink" xmlns:am3d="http://schemas.microsoft.com/office/drawing/2017/model3d" xmlns:o="urn:schemas-microsoft-com:office:office" xmlns:oel="http://schemas.microsoft.com/office/2019/extlst" xmlns:r="http://schemas.openxmlformats.org/officeDocument/2006/relationships" xmlns:m="http://schemas.openxmlformats.org/officeDocument/2006/math" xmlns:v="urn:schemas-microsoft-com:vml" xmlns:wp14="http://schemas.microsoft.com/office/word/2010/wordprocessingDrawing" xmlns:wp="http://schemas.openxmlformats.org/drawingml/2006/wordprocessingDrawing" xmlns:w10="urn:schemas-microsoft-com:office:word" xmlns:w="http://schemas.openxmlformats.org/wordprocessingml/2006/main" xmlns:w14="http://schemas.microsoft.com/office/word/2010/wordml" xmlns:w15="http://schemas.microsoft.com/office/word/2012/wordml" xmlns:w16cex="http://schemas.microsoft.com/office/word/2018/wordml/cex" xmlns:w16cid="http://schemas.microsoft.com/office/word/2016/wordml/cid" xmlns:w16="http://schemas.microsoft.com/office/word/2018/wordml" xmlns:w16du="http://schemas.microsoft.com/office/word/2023/wordml/word16du" xmlns:w16sdtdh="http://schemas.microsoft.com/office/word/2020/wordml/sdtdatahash" xmlns:w16se="http://schemas.microsoft.com/office/word/2015/wordml/symex" xmlns:wpg="http://schemas.microsoft.com/office/word/2010/wordprocessingGroup" xmlns:wpi="http://schemas.microsoft.com/office/word/2010/wordprocessingInk" xmlns:wne="http://schemas.microsoft.com/office/word/2006/wordml" xmlns:wps="http://schemas.microsoft.com/office/word/2010/wordprocessingShape" mc:Ignorable="w14 w15 w16se w16cid w16 w16cex w16sdtdh w16du wp14">
   <w:abstractNum w:abstractNumId="0" w15:restartNumberingAfterBreak="0">
     <w:nsid w:val="12075439"/>
     <w:multiLevelType w:val="multilevel"/>
@@ -19921,7 +19816,7 @@
 </file>
 
 <file path=word/styles.xml><?xml version="1.0" encoding="utf-8"?>
-<w:styles xmlns:mc="http://schemas.openxmlformats.org/markup-compatibility/2006" xmlns:r="http://schemas.openxmlformats.org/officeDocument/2006/relationships" xmlns:w="http://schemas.openxmlformats.org/wordprocessingml/2006/main" xmlns:w14="http://schemas.microsoft.com/office/word/2010/wordml" xmlns:w15="http://schemas.microsoft.com/office/word/2012/wordml" xmlns:w16cex="http://schemas.microsoft.com/office/word/2018/wordml/cex" xmlns:w16cid="http://schemas.microsoft.com/office/word/2016/wordml/cid" xmlns:w16="http://schemas.microsoft.com/office/word/2018/wordml" xmlns:w16sdtdh="http://schemas.microsoft.com/office/word/2020/wordml/sdtdatahash" xmlns:w16se="http://schemas.microsoft.com/office/word/2015/wordml/symex" mc:Ignorable="w14 w15 w16se w16cid w16 w16cex w16sdtdh">
+<w:styles xmlns:mc="http://schemas.openxmlformats.org/markup-compatibility/2006" xmlns:r="http://schemas.openxmlformats.org/officeDocument/2006/relationships" xmlns:w="http://schemas.openxmlformats.org/wordprocessingml/2006/main" xmlns:w14="http://schemas.microsoft.com/office/word/2010/wordml" xmlns:w15="http://schemas.microsoft.com/office/word/2012/wordml" xmlns:w16cex="http://schemas.microsoft.com/office/word/2018/wordml/cex" xmlns:w16cid="http://schemas.microsoft.com/office/word/2016/wordml/cid" xmlns:w16="http://schemas.microsoft.com/office/word/2018/wordml" xmlns:w16du="http://schemas.microsoft.com/office/word/2023/wordml/word16du" xmlns:w16sdtdh="http://schemas.microsoft.com/office/word/2020/wordml/sdtdatahash" xmlns:w16se="http://schemas.microsoft.com/office/word/2015/wordml/symex" mc:Ignorable="w14 w15 w16se w16cid w16 w16cex w16sdtdh w16du">
   <w:docDefaults>
     <w:rPrDefault>
       <w:rPr>
@@ -21153,27 +21048,6 @@
 </file>
 
 <file path=customXml/item1.xml><?xml version="1.0" encoding="utf-8"?>
-<b:Sources xmlns:b="http://schemas.openxmlformats.org/officeDocument/2006/bibliography" xmlns="http://schemas.openxmlformats.org/officeDocument/2006/bibliography" SelectedStyle="\APASixthEditionOfficeOnline.xsl" StyleName="APA" Version="6"/>
-</file>
-
-<file path=customXml/item2.xml><?xml version="1.0" encoding="utf-8"?>
-<?mso-contentType ?>
-<FormTemplates xmlns="http://schemas.microsoft.com/sharepoint/v3/contenttype/forms">
-  <Display>DocumentLibraryForm</Display>
-  <Edit>DocumentLibraryForm</Edit>
-  <New>DocumentLibraryForm</New>
-</FormTemplates>
-</file>
-
-<file path=customXml/item3.xml><?xml version="1.0" encoding="utf-8"?>
-<p:properties xmlns:p="http://schemas.microsoft.com/office/2006/metadata/properties" xmlns:xsi="http://www.w3.org/2001/XMLSchema-instance" xmlns:pc="http://schemas.microsoft.com/office/infopath/2007/PartnerControls">
-  <documentManagement>
-    <ReferenceId xmlns="8a7371f8-e3cb-4a37-85a0-fabd97c92512" xsi:nil="true"/>
-  </documentManagement>
-</p:properties>
-</file>
-
-<file path=customXml/item4.xml><?xml version="1.0" encoding="utf-8"?>
 <ct:contentTypeSchema xmlns:ct="http://schemas.microsoft.com/office/2006/metadata/contentType" xmlns:ma="http://schemas.microsoft.com/office/2006/metadata/properties/metaAttributes" ct:_="" ma:_="" ma:contentTypeName="Dokumentum" ma:contentTypeID="0x0101004385A3AB09E30A4998B4FEBCB225E90A" ma:contentTypeVersion="5" ma:contentTypeDescription="Új dokumentum létrehozása." ma:contentTypeScope="" ma:versionID="ba92d7d81d999bde4083952a2e0f9fa3">
   <xsd:schema xmlns:xsd="http://www.w3.org/2001/XMLSchema" xmlns:xs="http://www.w3.org/2001/XMLSchema" xmlns:p="http://schemas.microsoft.com/office/2006/metadata/properties" xmlns:ns2="8a7371f8-e3cb-4a37-85a0-fabd97c92512" targetNamespace="http://schemas.microsoft.com/office/2006/metadata/properties" ma:root="true" ma:fieldsID="2aa87d1672a55a0077e414e819170647" ns2:_="">
     <xsd:import namespace="8a7371f8-e3cb-4a37-85a0-fabd97c92512"/>
@@ -21323,33 +21197,28 @@
 </ct:contentTypeSchema>
 </file>
 
-<file path=customXml/itemProps1.xml><?xml version="1.0" encoding="utf-8"?>
-<ds:datastoreItem xmlns:ds="http://schemas.openxmlformats.org/officeDocument/2006/customXml" ds:itemID="{3ADED56F-5742-4729-9AFE-C474ED6C2F5B}">
-  <ds:schemaRefs>
-    <ds:schemaRef ds:uri="http://schemas.openxmlformats.org/officeDocument/2006/bibliography"/>
-  </ds:schemaRefs>
-</ds:datastoreItem>
+<file path=customXml/item2.xml><?xml version="1.0" encoding="utf-8"?>
+<p:properties xmlns:p="http://schemas.microsoft.com/office/2006/metadata/properties" xmlns:xsi="http://www.w3.org/2001/XMLSchema-instance" xmlns:pc="http://schemas.microsoft.com/office/infopath/2007/PartnerControls">
+  <documentManagement>
+    <ReferenceId xmlns="8a7371f8-e3cb-4a37-85a0-fabd97c92512" xsi:nil="true"/>
+  </documentManagement>
+</p:properties>
 </file>
 
-<file path=customXml/itemProps2.xml><?xml version="1.0" encoding="utf-8"?>
-<ds:datastoreItem xmlns:ds="http://schemas.openxmlformats.org/officeDocument/2006/customXml" ds:itemID="{A36444C6-DDEC-4941-B044-F7C9EEE7E8FD}">
-  <ds:schemaRefs>
-    <ds:schemaRef ds:uri="http://schemas.microsoft.com/sharepoint/v3/contenttype/forms"/>
-  </ds:schemaRefs>
-</ds:datastoreItem>
+<file path=customXml/item3.xml><?xml version="1.0" encoding="utf-8"?>
+<b:Sources xmlns:b="http://schemas.openxmlformats.org/officeDocument/2006/bibliography" xmlns="http://schemas.openxmlformats.org/officeDocument/2006/bibliography" SelectedStyle="\APASixthEditionOfficeOnline.xsl" StyleName="APA" Version="6"/>
 </file>
 
-<file path=customXml/itemProps3.xml><?xml version="1.0" encoding="utf-8"?>
-<ds:datastoreItem xmlns:ds="http://schemas.openxmlformats.org/officeDocument/2006/customXml" ds:itemID="{7C1CA0EE-3453-46FA-942F-9B369E0D5E05}">
-  <ds:schemaRefs>
-    <ds:schemaRef ds:uri="http://schemas.microsoft.com/office/2006/metadata/properties"/>
-    <ds:schemaRef ds:uri="http://schemas.microsoft.com/office/infopath/2007/PartnerControls"/>
-    <ds:schemaRef ds:uri="8a7371f8-e3cb-4a37-85a0-fabd97c92512"/>
-  </ds:schemaRefs>
-</ds:datastoreItem>
+<file path=customXml/item4.xml><?xml version="1.0" encoding="utf-8"?>
+<?mso-contentType ?>
+<FormTemplates xmlns="http://schemas.microsoft.com/sharepoint/v3/contenttype/forms">
+  <Display>DocumentLibraryForm</Display>
+  <Edit>DocumentLibraryForm</Edit>
+  <New>DocumentLibraryForm</New>
+</FormTemplates>
 </file>
 
-<file path=customXml/itemProps4.xml><?xml version="1.0" encoding="utf-8"?>
+<file path=customXml/itemProps1.xml><?xml version="1.0" encoding="utf-8"?>
 <ds:datastoreItem xmlns:ds="http://schemas.openxmlformats.org/officeDocument/2006/customXml" ds:itemID="{2F4B8000-2BA7-44F3-969E-72D8FB4287BF}">
   <ds:schemaRefs>
     <ds:schemaRef ds:uri="http://schemas.microsoft.com/office/2006/metadata/contentType"/>
@@ -21365,4 +21234,30 @@
     <ds:schemaRef ds:uri="http://schemas.microsoft.com/internal/obd"/>
   </ds:schemaRefs>
 </ds:datastoreItem>
+</file>
+
+<file path=customXml/itemProps2.xml><?xml version="1.0" encoding="utf-8"?>
+<ds:datastoreItem xmlns:ds="http://schemas.openxmlformats.org/officeDocument/2006/customXml" ds:itemID="{7C1CA0EE-3453-46FA-942F-9B369E0D5E05}">
+  <ds:schemaRefs>
+    <ds:schemaRef ds:uri="http://schemas.microsoft.com/office/2006/metadata/properties"/>
+    <ds:schemaRef ds:uri="http://schemas.microsoft.com/office/infopath/2007/PartnerControls"/>
+    <ds:schemaRef ds:uri="8a7371f8-e3cb-4a37-85a0-fabd97c92512"/>
+  </ds:schemaRefs>
+</ds:datastoreItem>
+</file>
+
+<file path=customXml/itemProps3.xml><?xml version="1.0" encoding="utf-8"?>
+<ds:datastoreItem xmlns:ds="http://schemas.openxmlformats.org/officeDocument/2006/customXml" ds:itemID="{3ADED56F-5742-4729-9AFE-C474ED6C2F5B}">
+  <ds:schemaRefs>
+    <ds:schemaRef ds:uri="http://schemas.openxmlformats.org/officeDocument/2006/bibliography"/>
+  </ds:schemaRefs>
+</ds:datastoreItem>
+</file>
+
+<file path=customXml/itemProps4.xml><?xml version="1.0" encoding="utf-8"?>
+<ds:datastoreItem xmlns:ds="http://schemas.openxmlformats.org/officeDocument/2006/customXml" ds:itemID="{A36444C6-DDEC-4941-B044-F7C9EEE7E8FD}">
+  <ds:schemaRefs>
+    <ds:schemaRef ds:uri="http://schemas.microsoft.com/sharepoint/v3/contenttype/forms"/>
+  </ds:schemaRefs>
+</ds:datastoreItem>
 </file>
</xml_diff>